<commit_message>
Oppdatert nettside: fjernet sentralbryter-tekst, lagt til Instagram-knapp, endret header-ikon til hytte
</commit_message>
<xml_diff>
--- a/public/Infoskriv.docx
+++ b/public/Infoskriv.docx
@@ -521,7 +521,7 @@
           <w:szCs w:val="28"/>
           <w:rtl w:val="0"/>
         </w:rPr>
-        <w:t xml:space="preserve">Ankomst – bruk av hytta på Trulsrudkollen</w:t>
+        <w:t xml:space="preserve">Ankomst – bruk av hytta på Trulsrudkollen </w:t>
       </w:r>
     </w:p>
     <w:p>
@@ -1037,7 +1037,7 @@
                 <w:rFonts w:ascii="Calibri" w:cs="Calibri" w:eastAsia="Calibri" w:hAnsi="Calibri"/>
                 <w:rtl w:val="0"/>
               </w:rPr>
-              <w:t xml:space="preserve">Sentralbryter på endevegg mellom gang og stue. Trykk en gang på knapp til høyre, for å skru på strøm. Hytta har kun solcelleanlegg, så hjelp oss å begrense strømforbruket </w:t>
+              <w:t xml:space="preserve">Hytta har kun solcelleanlegg, så hjelp oss å begrense strømforbruket </w:t>
             </w:r>
             <w:r>
               <w:rPr>
@@ -1416,7 +1416,888 @@
     <w:p>
       <w:pPr>
         <w:spacing w:after="160" w:line="259" w:lineRule="auto"/>
-        <w:rPr/>
+        <w:rPr>
+          <w:rFonts w:ascii="Calibri" w:cs="Calibri" w:eastAsia="Calibri" w:hAnsi="Calibri"/>
+          <w:b w:val="1"/>
+          <w:sz w:val="28"/>
+          <w:szCs w:val="28"/>
+        </w:rPr>
+      </w:pPr>
+      <w:r>
+        <w:br w:type="column"/>
+      </w:r>
+      <w:r>
+        <w:rPr>
+          <w:rFonts w:ascii="Calibri" w:cs="Calibri" w:eastAsia="Calibri" w:hAnsi="Calibri"/>
+          <w:b w:val="1"/>
+          <w:sz w:val="28"/>
+          <w:szCs w:val="28"/>
+          <w:rtl w:val="0"/>
+        </w:rPr>
+        <w:t xml:space="preserve">Arrival– use of the cabin at Trulsrudkollen </w:t>
+      </w:r>
+    </w:p>
+    <w:p>
+      <w:pPr>
+        <w:spacing w:line="240" w:lineRule="auto"/>
+        <w:rPr>
+          <w:rFonts w:ascii="Calibri" w:cs="Calibri" w:eastAsia="Calibri" w:hAnsi="Calibri"/>
+          <w:b w:val="1"/>
+        </w:rPr>
+      </w:pPr>
+      <w:r>
+        <w:rPr>
+          <w:rFonts w:ascii="Calibri" w:cs="Calibri" w:eastAsia="Calibri" w:hAnsi="Calibri"/>
+          <w:b w:val="1"/>
+          <w:rtl w:val="0"/>
+        </w:rPr>
+        <w:t xml:space="preserve">Upon arrival:</w:t>
+      </w:r>
+    </w:p>
+    <w:p>
+      <w:pPr>
+        <w:numPr>
+          <w:ilvl w:val="0"/>
+          <w:numId w:val="1"/>
+        </w:numPr>
+        <w:spacing w:line="240" w:lineRule="auto"/>
+        <w:ind w:left="720" w:hanging="360"/>
+      </w:pPr>
+      <w:r>
+        <w:rPr>
+          <w:rFonts w:ascii="Calibri" w:cs="Calibri" w:eastAsia="Calibri" w:hAnsi="Calibri"/>
+          <w:rtl w:val="0"/>
+        </w:rPr>
+        <w:t xml:space="preserve">Light up a fire in the oven. Ensure good draft when lighting. Use the fire briquettes that are by the fireplace.</w:t>
+      </w:r>
+    </w:p>
+    <w:p>
+      <w:pPr>
+        <w:numPr>
+          <w:ilvl w:val="0"/>
+          <w:numId w:val="1"/>
+        </w:numPr>
+        <w:spacing w:line="240" w:lineRule="auto"/>
+        <w:ind w:left="720" w:hanging="360"/>
+      </w:pPr>
+      <w:r>
+        <w:rPr>
+          <w:rFonts w:ascii="Calibri" w:cs="Calibri" w:eastAsia="Calibri" w:hAnsi="Calibri"/>
+          <w:rtl w:val="0"/>
+        </w:rPr>
+        <w:t xml:space="preserve">Check that the fire extinguisher is behind the front door.</w:t>
+      </w:r>
+    </w:p>
+    <w:p>
+      <w:pPr>
+        <w:numPr>
+          <w:ilvl w:val="0"/>
+          <w:numId w:val="1"/>
+        </w:numPr>
+        <w:spacing w:line="240" w:lineRule="auto"/>
+        <w:ind w:left="720" w:hanging="360"/>
+      </w:pPr>
+      <w:r>
+        <w:rPr>
+          <w:rFonts w:ascii="Calibri" w:cs="Calibri" w:eastAsia="Calibri" w:hAnsi="Calibri"/>
+          <w:rtl w:val="0"/>
+        </w:rPr>
+        <w:t xml:space="preserve">Get water in the well. Water can be heated in a pot on the stove.</w:t>
+      </w:r>
+    </w:p>
+    <w:p>
+      <w:pPr>
+        <w:numPr>
+          <w:ilvl w:val="0"/>
+          <w:numId w:val="1"/>
+        </w:numPr>
+        <w:spacing w:line="240" w:lineRule="auto"/>
+        <w:ind w:left="720" w:hanging="360"/>
+      </w:pPr>
+      <w:r>
+        <w:rPr>
+          <w:rFonts w:ascii="Calibri" w:cs="Calibri" w:eastAsia="Calibri" w:hAnsi="Calibri"/>
+          <w:rtl w:val="0"/>
+        </w:rPr>
+        <w:t xml:space="preserve">Light, gas and refrigerator are used in accordance with instructions below.</w:t>
+      </w:r>
+    </w:p>
+    <w:tbl>
+      <w:tblPr>
+        <w:tblStyle w:val="Table3"/>
+        <w:tblW w:w="9062.0" w:type="dxa"/>
+        <w:jc w:val="left"/>
+        <w:tblBorders>
+          <w:top w:color="000000" w:space="0" w:sz="4" w:val="single"/>
+          <w:left w:color="000000" w:space="0" w:sz="4" w:val="single"/>
+          <w:bottom w:color="000000" w:space="0" w:sz="4" w:val="single"/>
+          <w:right w:color="000000" w:space="0" w:sz="4" w:val="single"/>
+          <w:insideH w:color="000000" w:space="0" w:sz="4" w:val="single"/>
+          <w:insideV w:color="000000" w:space="0" w:sz="4" w:val="single"/>
+        </w:tblBorders>
+        <w:tblLayout w:type="fixed"/>
+        <w:tblLook w:val="0400"/>
+      </w:tblPr>
+      <w:tblGrid>
+        <w:gridCol w:w="1680"/>
+        <w:gridCol w:w="7382"/>
+        <w:tblGridChange w:id="0">
+          <w:tblGrid>
+            <w:gridCol w:w="1680"/>
+            <w:gridCol w:w="7382"/>
+          </w:tblGrid>
+        </w:tblGridChange>
+      </w:tblGrid>
+      <w:tr>
+        <w:trPr>
+          <w:cantSplit w:val="0"/>
+          <w:tblHeader w:val="0"/>
+        </w:trPr>
+        <w:tc>
+          <w:tcPr/>
+          <w:p>
+            <w:pPr>
+              <w:rPr>
+                <w:rFonts w:ascii="Calibri" w:cs="Calibri" w:eastAsia="Calibri" w:hAnsi="Calibri"/>
+                <w:b w:val="1"/>
+              </w:rPr>
+            </w:pPr>
+            <w:r>
+              <w:rPr>
+                <w:rFonts w:ascii="Calibri" w:cs="Calibri" w:eastAsia="Calibri" w:hAnsi="Calibri"/>
+                <w:b w:val="1"/>
+                <w:rtl w:val="0"/>
+              </w:rPr>
+              <w:t xml:space="preserve">Ashe</w:t>
+            </w:r>
+          </w:p>
+        </w:tc>
+        <w:tc>
+          <w:tcPr/>
+          <w:p>
+            <w:pPr>
+              <w:rPr>
+                <w:rFonts w:ascii="Calibri" w:cs="Calibri" w:eastAsia="Calibri" w:hAnsi="Calibri"/>
+              </w:rPr>
+            </w:pPr>
+            <w:r>
+              <w:rPr>
+                <w:rFonts w:ascii="Calibri" w:cs="Calibri" w:eastAsia="Calibri" w:hAnsi="Calibri"/>
+                <w:rtl w:val="0"/>
+              </w:rPr>
+              <w:t xml:space="preserve">The ashes are only emptied when it is guaranteed to be extinguished. Empty behind the outhouse, on the left side of the outhouse. Use a metal ashtray or a metal shovel.</w:t>
+            </w:r>
+          </w:p>
+        </w:tc>
+      </w:tr>
+      <w:tr>
+        <w:trPr>
+          <w:cantSplit w:val="0"/>
+          <w:tblHeader w:val="0"/>
+        </w:trPr>
+        <w:tc>
+          <w:tcPr/>
+          <w:p>
+            <w:pPr>
+              <w:rPr>
+                <w:rFonts w:ascii="Calibri" w:cs="Calibri" w:eastAsia="Calibri" w:hAnsi="Calibri"/>
+                <w:b w:val="1"/>
+              </w:rPr>
+            </w:pPr>
+            <w:r>
+              <w:rPr>
+                <w:rFonts w:ascii="Calibri" w:cs="Calibri" w:eastAsia="Calibri" w:hAnsi="Calibri"/>
+                <w:b w:val="1"/>
+                <w:rtl w:val="0"/>
+              </w:rPr>
+              <w:t xml:space="preserve">Fire</w:t>
+            </w:r>
+          </w:p>
+        </w:tc>
+        <w:tc>
+          <w:tcPr/>
+          <w:p>
+            <w:pPr>
+              <w:rPr>
+                <w:rFonts w:ascii="Calibri" w:cs="Calibri" w:eastAsia="Calibri" w:hAnsi="Calibri"/>
+              </w:rPr>
+            </w:pPr>
+            <w:r>
+              <w:rPr>
+                <w:rFonts w:ascii="Calibri" w:cs="Calibri" w:eastAsia="Calibri" w:hAnsi="Calibri"/>
+                <w:rtl w:val="0"/>
+              </w:rPr>
+              <w:t xml:space="preserve">The fire extinguisher is behind the entrance door. Call 110 in case of fire.</w:t>
+            </w:r>
+          </w:p>
+        </w:tc>
+      </w:tr>
+      <w:tr>
+        <w:trPr>
+          <w:cantSplit w:val="0"/>
+          <w:tblHeader w:val="0"/>
+        </w:trPr>
+        <w:tc>
+          <w:tcPr/>
+          <w:p>
+            <w:pPr>
+              <w:rPr>
+                <w:rFonts w:ascii="Calibri" w:cs="Calibri" w:eastAsia="Calibri" w:hAnsi="Calibri"/>
+                <w:b w:val="1"/>
+              </w:rPr>
+            </w:pPr>
+            <w:r>
+              <w:rPr>
+                <w:rFonts w:ascii="Calibri" w:cs="Calibri" w:eastAsia="Calibri" w:hAnsi="Calibri"/>
+                <w:b w:val="1"/>
+                <w:rtl w:val="0"/>
+              </w:rPr>
+              <w:t xml:space="preserve">Toilet </w:t>
+            </w:r>
+          </w:p>
+        </w:tc>
+        <w:tc>
+          <w:tcPr/>
+          <w:p>
+            <w:pPr>
+              <w:rPr>
+                <w:rFonts w:ascii="Calibri" w:cs="Calibri" w:eastAsia="Calibri" w:hAnsi="Calibri"/>
+              </w:rPr>
+            </w:pPr>
+            <w:r>
+              <w:rPr>
+                <w:rFonts w:ascii="Calibri" w:cs="Calibri" w:eastAsia="Calibri" w:hAnsi="Calibri"/>
+                <w:rtl w:val="0"/>
+              </w:rPr>
+              <w:t xml:space="preserve">The key is inside the keyboks.</w:t>
+            </w:r>
+          </w:p>
+        </w:tc>
+      </w:tr>
+      <w:tr>
+        <w:trPr>
+          <w:cantSplit w:val="0"/>
+          <w:tblHeader w:val="0"/>
+        </w:trPr>
+        <w:tc>
+          <w:tcPr/>
+          <w:p>
+            <w:pPr>
+              <w:rPr>
+                <w:rFonts w:ascii="Calibri" w:cs="Calibri" w:eastAsia="Calibri" w:hAnsi="Calibri"/>
+                <w:b w:val="1"/>
+              </w:rPr>
+            </w:pPr>
+            <w:r>
+              <w:rPr>
+                <w:rFonts w:ascii="Calibri" w:cs="Calibri" w:eastAsia="Calibri" w:hAnsi="Calibri"/>
+                <w:b w:val="1"/>
+                <w:rtl w:val="0"/>
+              </w:rPr>
+              <w:t xml:space="preserve">First aid</w:t>
+            </w:r>
+          </w:p>
+        </w:tc>
+        <w:tc>
+          <w:tcPr/>
+          <w:p>
+            <w:pPr>
+              <w:rPr>
+                <w:rFonts w:ascii="Calibri" w:cs="Calibri" w:eastAsia="Calibri" w:hAnsi="Calibri"/>
+              </w:rPr>
+            </w:pPr>
+            <w:r>
+              <w:rPr>
+                <w:rFonts w:ascii="Calibri" w:cs="Calibri" w:eastAsia="Calibri" w:hAnsi="Calibri"/>
+                <w:rtl w:val="0"/>
+              </w:rPr>
+              <w:t xml:space="preserve">Cabinets can be found in the upper cupboard to the right of the kitchen.</w:t>
+            </w:r>
+          </w:p>
+          <w:p>
+            <w:pPr>
+              <w:rPr>
+                <w:rFonts w:ascii="Calibri" w:cs="Calibri" w:eastAsia="Calibri" w:hAnsi="Calibri"/>
+              </w:rPr>
+            </w:pPr>
+            <w:r>
+              <w:rPr>
+                <w:rFonts w:ascii="Calibri" w:cs="Calibri" w:eastAsia="Calibri" w:hAnsi="Calibri"/>
+                <w:rtl w:val="0"/>
+              </w:rPr>
+              <w:t xml:space="preserve">In case of serious damage, call 113.</w:t>
+            </w:r>
+          </w:p>
+        </w:tc>
+      </w:tr>
+      <w:tr>
+        <w:trPr>
+          <w:cantSplit w:val="0"/>
+          <w:tblHeader w:val="0"/>
+        </w:trPr>
+        <w:tc>
+          <w:tcPr/>
+          <w:p>
+            <w:pPr>
+              <w:rPr>
+                <w:rFonts w:ascii="Calibri" w:cs="Calibri" w:eastAsia="Calibri" w:hAnsi="Calibri"/>
+                <w:b w:val="1"/>
+              </w:rPr>
+            </w:pPr>
+            <w:r>
+              <w:rPr>
+                <w:rFonts w:ascii="Calibri" w:cs="Calibri" w:eastAsia="Calibri" w:hAnsi="Calibri"/>
+                <w:b w:val="1"/>
+                <w:rtl w:val="0"/>
+              </w:rPr>
+              <w:t xml:space="preserve">Gas</w:t>
+            </w:r>
+          </w:p>
+        </w:tc>
+        <w:tc>
+          <w:tcPr/>
+          <w:p>
+            <w:pPr>
+              <w:rPr>
+                <w:rFonts w:ascii="Calibri" w:cs="Calibri" w:eastAsia="Calibri" w:hAnsi="Calibri"/>
+              </w:rPr>
+            </w:pPr>
+            <w:r>
+              <w:rPr>
+                <w:rFonts w:ascii="Calibri" w:cs="Calibri" w:eastAsia="Calibri" w:hAnsi="Calibri"/>
+                <w:rtl w:val="0"/>
+              </w:rPr>
+              <w:t xml:space="preserve">Gas tank under bench.</w:t>
+            </w:r>
+          </w:p>
+          <w:p>
+            <w:pPr>
+              <w:rPr>
+                <w:rFonts w:ascii="Calibri" w:cs="Calibri" w:eastAsia="Calibri" w:hAnsi="Calibri"/>
+              </w:rPr>
+            </w:pPr>
+            <w:r>
+              <w:rPr>
+                <w:rFonts w:ascii="Calibri" w:cs="Calibri" w:eastAsia="Calibri" w:hAnsi="Calibri"/>
+                <w:rtl w:val="0"/>
+              </w:rPr>
+              <w:t xml:space="preserve">Turn on the gas by turning black switch on gas container counter-clockwise.</w:t>
+            </w:r>
+          </w:p>
+          <w:p>
+            <w:pPr>
+              <w:rPr>
+                <w:rFonts w:ascii="Calibri" w:cs="Calibri" w:eastAsia="Calibri" w:hAnsi="Calibri"/>
+              </w:rPr>
+            </w:pPr>
+            <w:r>
+              <w:rPr>
+                <w:rFonts w:ascii="Calibri" w:cs="Calibri" w:eastAsia="Calibri" w:hAnsi="Calibri"/>
+                <w:rtl w:val="0"/>
+              </w:rPr>
+              <w:t xml:space="preserve">Extra gas tank is under the kitchen counter, next to the fridge. Carefully pull out the refrigerator when changing the gas tank.</w:t>
+            </w:r>
+          </w:p>
+        </w:tc>
+      </w:tr>
+      <w:tr>
+        <w:trPr>
+          <w:cantSplit w:val="0"/>
+          <w:tblHeader w:val="0"/>
+        </w:trPr>
+        <w:tc>
+          <w:tcPr/>
+          <w:p>
+            <w:pPr>
+              <w:rPr>
+                <w:rFonts w:ascii="Calibri" w:cs="Calibri" w:eastAsia="Calibri" w:hAnsi="Calibri"/>
+                <w:b w:val="1"/>
+              </w:rPr>
+            </w:pPr>
+            <w:r>
+              <w:rPr>
+                <w:rFonts w:ascii="Calibri" w:cs="Calibri" w:eastAsia="Calibri" w:hAnsi="Calibri"/>
+                <w:b w:val="1"/>
+                <w:rtl w:val="0"/>
+              </w:rPr>
+              <w:t xml:space="preserve">Refrigerator on gas</w:t>
+            </w:r>
+          </w:p>
+        </w:tc>
+        <w:tc>
+          <w:tcPr/>
+          <w:p>
+            <w:pPr>
+              <w:rPr>
+                <w:rFonts w:ascii="Calibri" w:cs="Calibri" w:eastAsia="Calibri" w:hAnsi="Calibri"/>
+              </w:rPr>
+            </w:pPr>
+            <w:r>
+              <w:rPr>
+                <w:rFonts w:ascii="Calibri" w:cs="Calibri" w:eastAsia="Calibri" w:hAnsi="Calibri"/>
+                <w:rtl w:val="0"/>
+              </w:rPr>
+              <w:t xml:space="preserve">The refrigerator is ignited by pressing in the gas supply (large switch), hold this down for a couple of seconds before pressing the second button (provides ignition).</w:t>
+            </w:r>
+          </w:p>
+        </w:tc>
+      </w:tr>
+      <w:tr>
+        <w:trPr>
+          <w:cantSplit w:val="0"/>
+          <w:tblHeader w:val="0"/>
+        </w:trPr>
+        <w:tc>
+          <w:tcPr/>
+          <w:p>
+            <w:pPr>
+              <w:rPr>
+                <w:rFonts w:ascii="Calibri" w:cs="Calibri" w:eastAsia="Calibri" w:hAnsi="Calibri"/>
+                <w:b w:val="1"/>
+              </w:rPr>
+            </w:pPr>
+            <w:r>
+              <w:rPr>
+                <w:rFonts w:ascii="Calibri" w:cs="Calibri" w:eastAsia="Calibri" w:hAnsi="Calibri"/>
+                <w:b w:val="1"/>
+                <w:rtl w:val="0"/>
+              </w:rPr>
+              <w:t xml:space="preserve">Hob/stove</w:t>
+            </w:r>
+          </w:p>
+        </w:tc>
+        <w:tc>
+          <w:tcPr/>
+          <w:p>
+            <w:pPr>
+              <w:rPr>
+                <w:rFonts w:ascii="Calibri" w:cs="Calibri" w:eastAsia="Calibri" w:hAnsi="Calibri"/>
+              </w:rPr>
+            </w:pPr>
+            <w:r>
+              <w:rPr>
+                <w:rFonts w:ascii="Calibri" w:cs="Calibri" w:eastAsia="Calibri" w:hAnsi="Calibri"/>
+                <w:rtl w:val="0"/>
+              </w:rPr>
+              <w:t xml:space="preserve">Battery-powered ignition. Turn the regulator and press in. Hold for a few seconds to ensure the gas is lit. Alternatively, a match is used.</w:t>
+            </w:r>
+          </w:p>
+        </w:tc>
+      </w:tr>
+      <w:tr>
+        <w:trPr>
+          <w:cantSplit w:val="0"/>
+          <w:tblHeader w:val="0"/>
+        </w:trPr>
+        <w:tc>
+          <w:tcPr/>
+          <w:p>
+            <w:pPr>
+              <w:rPr>
+                <w:rFonts w:ascii="Calibri" w:cs="Calibri" w:eastAsia="Calibri" w:hAnsi="Calibri"/>
+                <w:b w:val="1"/>
+              </w:rPr>
+            </w:pPr>
+            <w:r>
+              <w:rPr>
+                <w:rFonts w:ascii="Calibri" w:cs="Calibri" w:eastAsia="Calibri" w:hAnsi="Calibri"/>
+                <w:b w:val="1"/>
+                <w:rtl w:val="0"/>
+              </w:rPr>
+              <w:t xml:space="preserve">Light and power</w:t>
+            </w:r>
+          </w:p>
+        </w:tc>
+        <w:tc>
+          <w:tcPr/>
+          <w:p>
+            <w:pPr>
+              <w:rPr>
+                <w:rFonts w:ascii="Calibri" w:cs="Calibri" w:eastAsia="Calibri" w:hAnsi="Calibri"/>
+              </w:rPr>
+            </w:pPr>
+            <w:r>
+              <w:rPr>
+                <w:rFonts w:ascii="Calibri" w:cs="Calibri" w:eastAsia="Calibri" w:hAnsi="Calibri"/>
+                <w:rtl w:val="0"/>
+              </w:rPr>
+              <w:t xml:space="preserve">The cabin only has a solar system, so help us limit electricity consumption.</w:t>
+            </w:r>
+          </w:p>
+        </w:tc>
+      </w:tr>
+      <w:tr>
+        <w:trPr>
+          <w:cantSplit w:val="0"/>
+          <w:tblHeader w:val="0"/>
+        </w:trPr>
+        <w:tc>
+          <w:tcPr/>
+          <w:p>
+            <w:pPr>
+              <w:rPr>
+                <w:rFonts w:ascii="Calibri" w:cs="Calibri" w:eastAsia="Calibri" w:hAnsi="Calibri"/>
+                <w:b w:val="1"/>
+              </w:rPr>
+            </w:pPr>
+            <w:r>
+              <w:rPr>
+                <w:rFonts w:ascii="Calibri" w:cs="Calibri" w:eastAsia="Calibri" w:hAnsi="Calibri"/>
+                <w:b w:val="1"/>
+                <w:rtl w:val="0"/>
+              </w:rPr>
+              <w:t xml:space="preserve">Candlelight</w:t>
+            </w:r>
+          </w:p>
+        </w:tc>
+        <w:tc>
+          <w:tcPr/>
+          <w:p>
+            <w:pPr>
+              <w:rPr>
+                <w:rFonts w:ascii="Calibri" w:cs="Calibri" w:eastAsia="Calibri" w:hAnsi="Calibri"/>
+              </w:rPr>
+            </w:pPr>
+            <w:r>
+              <w:rPr>
+                <w:rFonts w:ascii="Calibri" w:cs="Calibri" w:eastAsia="Calibri" w:hAnsi="Calibri"/>
+                <w:rtl w:val="0"/>
+              </w:rPr>
+              <w:t xml:space="preserve">Candles and tealights can be found in the right drawer in the kitchen.</w:t>
+            </w:r>
+          </w:p>
+        </w:tc>
+      </w:tr>
+      <w:tr>
+        <w:trPr>
+          <w:cantSplit w:val="0"/>
+          <w:tblHeader w:val="0"/>
+        </w:trPr>
+        <w:tc>
+          <w:tcPr/>
+          <w:p>
+            <w:pPr>
+              <w:rPr>
+                <w:rFonts w:ascii="Calibri" w:cs="Calibri" w:eastAsia="Calibri" w:hAnsi="Calibri"/>
+                <w:b w:val="1"/>
+              </w:rPr>
+            </w:pPr>
+            <w:r>
+              <w:rPr>
+                <w:rFonts w:ascii="Calibri" w:cs="Calibri" w:eastAsia="Calibri" w:hAnsi="Calibri"/>
+                <w:b w:val="1"/>
+                <w:rtl w:val="0"/>
+              </w:rPr>
+              <w:t xml:space="preserve">Wood stove</w:t>
+            </w:r>
+          </w:p>
+        </w:tc>
+        <w:tc>
+          <w:tcPr/>
+          <w:p>
+            <w:pPr>
+              <w:rPr>
+                <w:rFonts w:ascii="Calibri" w:cs="Calibri" w:eastAsia="Calibri" w:hAnsi="Calibri"/>
+              </w:rPr>
+            </w:pPr>
+            <w:r>
+              <w:rPr>
+                <w:rFonts w:ascii="Calibri" w:cs="Calibri" w:eastAsia="Calibri" w:hAnsi="Calibri"/>
+                <w:rtl w:val="0"/>
+              </w:rPr>
+              <w:t xml:space="preserve">Fire up on arrival. Gives good heat quickly! Be careful when passing the oven and take extra care that children do not come into contact with the oven.</w:t>
+            </w:r>
+          </w:p>
+        </w:tc>
+      </w:tr>
+      <w:tr>
+        <w:trPr>
+          <w:cantSplit w:val="0"/>
+          <w:tblHeader w:val="0"/>
+        </w:trPr>
+        <w:tc>
+          <w:tcPr/>
+          <w:p>
+            <w:pPr>
+              <w:rPr>
+                <w:rFonts w:ascii="Calibri" w:cs="Calibri" w:eastAsia="Calibri" w:hAnsi="Calibri"/>
+                <w:b w:val="1"/>
+              </w:rPr>
+            </w:pPr>
+            <w:r>
+              <w:rPr>
+                <w:rFonts w:ascii="Calibri" w:cs="Calibri" w:eastAsia="Calibri" w:hAnsi="Calibri"/>
+                <w:b w:val="1"/>
+                <w:rtl w:val="0"/>
+              </w:rPr>
+              <w:t xml:space="preserve">Fire place</w:t>
+            </w:r>
+          </w:p>
+        </w:tc>
+        <w:tc>
+          <w:tcPr/>
+          <w:p>
+            <w:pPr>
+              <w:rPr>
+                <w:rFonts w:ascii="Calibri" w:cs="Calibri" w:eastAsia="Calibri" w:hAnsi="Calibri"/>
+              </w:rPr>
+            </w:pPr>
+            <w:r>
+              <w:rPr>
+                <w:rFonts w:ascii="Calibri" w:cs="Calibri" w:eastAsia="Calibri" w:hAnsi="Calibri"/>
+                <w:rtl w:val="0"/>
+              </w:rPr>
+              <w:t xml:space="preserve">Check that the damper is opened.</w:t>
+            </w:r>
+          </w:p>
+          <w:p>
+            <w:pPr>
+              <w:rPr>
+                <w:rFonts w:ascii="Calibri" w:cs="Calibri" w:eastAsia="Calibri" w:hAnsi="Calibri"/>
+              </w:rPr>
+            </w:pPr>
+            <w:r>
+              <w:rPr>
+                <w:rFonts w:ascii="Calibri" w:cs="Calibri" w:eastAsia="Calibri" w:hAnsi="Calibri"/>
+                <w:b w:val="1"/>
+                <w:rtl w:val="0"/>
+              </w:rPr>
+              <w:t xml:space="preserve">ATTENTION! </w:t>
+            </w:r>
+            <w:r>
+              <w:rPr>
+                <w:rFonts w:ascii="Calibri" w:cs="Calibri" w:eastAsia="Calibri" w:hAnsi="Calibri"/>
+                <w:rtl w:val="0"/>
+              </w:rPr>
+              <w:t xml:space="preserve">The fireplace has limited draft. Make sure to fire up the stove first so that the pipe is warm, and a good draft has been established before igniting the fireplace. Place the logs vertically against the back wall of the fireplace. Use only dry wood. In special weather conditions, there may be smoke from the fireplace. In the event of smoke/if necessary - carefully place lit wood into the oven.</w:t>
+            </w:r>
+          </w:p>
+        </w:tc>
+      </w:tr>
+      <w:tr>
+        <w:trPr>
+          <w:cantSplit w:val="0"/>
+          <w:tblHeader w:val="0"/>
+        </w:trPr>
+        <w:tc>
+          <w:tcPr/>
+          <w:p>
+            <w:pPr>
+              <w:rPr>
+                <w:rFonts w:ascii="Calibri" w:cs="Calibri" w:eastAsia="Calibri" w:hAnsi="Calibri"/>
+                <w:b w:val="1"/>
+              </w:rPr>
+            </w:pPr>
+            <w:r>
+              <w:rPr>
+                <w:rFonts w:ascii="Calibri" w:cs="Calibri" w:eastAsia="Calibri" w:hAnsi="Calibri"/>
+                <w:b w:val="1"/>
+                <w:rtl w:val="0"/>
+              </w:rPr>
+              <w:t xml:space="preserve">Windows</w:t>
+            </w:r>
+          </w:p>
+        </w:tc>
+        <w:tc>
+          <w:tcPr/>
+          <w:p>
+            <w:pPr>
+              <w:rPr>
+                <w:rFonts w:ascii="Calibri" w:cs="Calibri" w:eastAsia="Calibri" w:hAnsi="Calibri"/>
+              </w:rPr>
+            </w:pPr>
+            <w:r>
+              <w:rPr>
+                <w:rFonts w:ascii="Calibri" w:cs="Calibri" w:eastAsia="Calibri" w:hAnsi="Calibri"/>
+                <w:rtl w:val="0"/>
+              </w:rPr>
+              <w:t xml:space="preserve">Note that the windows are only hinged on one side and only these can be opened. Be careful when using the windows, they are old and need to be treated accordingly.</w:t>
+            </w:r>
+          </w:p>
+        </w:tc>
+      </w:tr>
+      <w:tr>
+        <w:trPr>
+          <w:cantSplit w:val="0"/>
+          <w:tblHeader w:val="0"/>
+        </w:trPr>
+        <w:tc>
+          <w:tcPr/>
+          <w:p>
+            <w:pPr>
+              <w:rPr>
+                <w:rFonts w:ascii="Calibri" w:cs="Calibri" w:eastAsia="Calibri" w:hAnsi="Calibri"/>
+                <w:b w:val="1"/>
+              </w:rPr>
+            </w:pPr>
+            <w:r>
+              <w:rPr>
+                <w:rFonts w:ascii="Calibri" w:cs="Calibri" w:eastAsia="Calibri" w:hAnsi="Calibri"/>
+                <w:b w:val="1"/>
+                <w:rtl w:val="0"/>
+              </w:rPr>
+              <w:t xml:space="preserve">Outdoors</w:t>
+            </w:r>
+          </w:p>
+        </w:tc>
+        <w:tc>
+          <w:tcPr/>
+          <w:p>
+            <w:pPr>
+              <w:rPr>
+                <w:rFonts w:ascii="Calibri" w:cs="Calibri" w:eastAsia="Calibri" w:hAnsi="Calibri"/>
+              </w:rPr>
+            </w:pPr>
+            <w:r>
+              <w:rPr>
+                <w:rFonts w:ascii="Calibri" w:cs="Calibri" w:eastAsia="Calibri" w:hAnsi="Calibri"/>
+                <w:rtl w:val="0"/>
+              </w:rPr>
+              <w:t xml:space="preserve">It is not permitted to make a fire outside the prepared fire pit. Preferably use dry wood that you find on the plot. There are two outdoor chairs in the outhouse. Take into the outhouse after use.</w:t>
+            </w:r>
+          </w:p>
+        </w:tc>
+      </w:tr>
+      <w:tr>
+        <w:trPr>
+          <w:cantSplit w:val="0"/>
+          <w:tblHeader w:val="0"/>
+        </w:trPr>
+        <w:tc>
+          <w:tcPr/>
+          <w:p>
+            <w:pPr>
+              <w:rPr>
+                <w:rFonts w:ascii="Calibri" w:cs="Calibri" w:eastAsia="Calibri" w:hAnsi="Calibri"/>
+                <w:b w:val="1"/>
+              </w:rPr>
+            </w:pPr>
+            <w:r>
+              <w:rPr>
+                <w:rFonts w:ascii="Calibri" w:cs="Calibri" w:eastAsia="Calibri" w:hAnsi="Calibri"/>
+                <w:b w:val="1"/>
+                <w:rtl w:val="0"/>
+              </w:rPr>
+              <w:t xml:space="preserve">Outhouse</w:t>
+            </w:r>
+          </w:p>
+        </w:tc>
+        <w:tc>
+          <w:tcPr/>
+          <w:p>
+            <w:pPr>
+              <w:rPr>
+                <w:rFonts w:ascii="Calibri" w:cs="Calibri" w:eastAsia="Calibri" w:hAnsi="Calibri"/>
+              </w:rPr>
+            </w:pPr>
+            <w:r>
+              <w:rPr>
+                <w:rFonts w:ascii="Calibri" w:cs="Calibri" w:eastAsia="Calibri" w:hAnsi="Calibri"/>
+                <w:rtl w:val="0"/>
+              </w:rPr>
+              <w:t xml:space="preserve">Code on lock - same as on key box.</w:t>
+            </w:r>
+          </w:p>
+        </w:tc>
+      </w:tr>
+      <w:tr>
+        <w:trPr>
+          <w:cantSplit w:val="0"/>
+          <w:tblHeader w:val="0"/>
+        </w:trPr>
+        <w:tc>
+          <w:tcPr/>
+          <w:p>
+            <w:pPr>
+              <w:rPr>
+                <w:rFonts w:ascii="Calibri" w:cs="Calibri" w:eastAsia="Calibri" w:hAnsi="Calibri"/>
+                <w:b w:val="1"/>
+              </w:rPr>
+            </w:pPr>
+            <w:r>
+              <w:rPr>
+                <w:rFonts w:ascii="Calibri" w:cs="Calibri" w:eastAsia="Calibri" w:hAnsi="Calibri"/>
+                <w:b w:val="1"/>
+                <w:rtl w:val="0"/>
+              </w:rPr>
+              <w:t xml:space="preserve">Water</w:t>
+            </w:r>
+          </w:p>
+        </w:tc>
+        <w:tc>
+          <w:tcPr/>
+          <w:p>
+            <w:pPr>
+              <w:rPr>
+                <w:rFonts w:ascii="Calibri" w:cs="Calibri" w:eastAsia="Calibri" w:hAnsi="Calibri"/>
+              </w:rPr>
+            </w:pPr>
+            <w:r>
+              <w:rPr>
+                <w:rFonts w:ascii="Calibri" w:cs="Calibri" w:eastAsia="Calibri" w:hAnsi="Calibri"/>
+                <w:rtl w:val="0"/>
+              </w:rPr>
+              <w:t xml:space="preserve">Drink only the water you brought with you. Washing water is collected in a well and heated on a stove. Brønn is approx. 70 meters from the cabin, follow the path into the forest from the outdoor area. The well freezes in winter. In winter, melt snow.</w:t>
+            </w:r>
+          </w:p>
+        </w:tc>
+      </w:tr>
+      <w:tr>
+        <w:trPr>
+          <w:cantSplit w:val="0"/>
+          <w:tblHeader w:val="0"/>
+        </w:trPr>
+        <w:tc>
+          <w:tcPr/>
+          <w:p>
+            <w:pPr>
+              <w:rPr>
+                <w:rFonts w:ascii="Calibri" w:cs="Calibri" w:eastAsia="Calibri" w:hAnsi="Calibri"/>
+              </w:rPr>
+            </w:pPr>
+            <w:r>
+              <w:rPr>
+                <w:rFonts w:ascii="Calibri" w:cs="Calibri" w:eastAsia="Calibri" w:hAnsi="Calibri"/>
+                <w:b w:val="1"/>
+                <w:rtl w:val="0"/>
+              </w:rPr>
+              <w:t xml:space="preserve">Fire wood</w:t>
+            </w:r>
+            <w:r>
+              <w:rPr>
+                <w:rtl w:val="0"/>
+              </w:rPr>
+            </w:r>
+          </w:p>
+        </w:tc>
+        <w:tc>
+          <w:tcPr/>
+          <w:p>
+            <w:pPr>
+              <w:rPr>
+                <w:rFonts w:ascii="Calibri" w:cs="Calibri" w:eastAsia="Calibri" w:hAnsi="Calibri"/>
+              </w:rPr>
+            </w:pPr>
+            <w:r>
+              <w:rPr>
+                <w:rFonts w:ascii="Calibri" w:cs="Calibri" w:eastAsia="Calibri" w:hAnsi="Calibri"/>
+                <w:rtl w:val="0"/>
+              </w:rPr>
+              <w:t xml:space="preserve">For wood burning inside, get wood from the outhouse. Code on lock - same as on key box</w:t>
+            </w:r>
+          </w:p>
+        </w:tc>
+      </w:tr>
+    </w:tbl>
+    <w:p>
+      <w:pPr>
+        <w:spacing w:after="160" w:line="259" w:lineRule="auto"/>
+        <w:rPr>
+          <w:rFonts w:ascii="Calibri" w:cs="Calibri" w:eastAsia="Calibri" w:hAnsi="Calibri"/>
+          <w:b w:val="1"/>
+          <w:sz w:val="28"/>
+          <w:szCs w:val="28"/>
+        </w:rPr>
       </w:pPr>
       <w:r>
         <w:rPr>
@@ -1718,6 +2599,22 @@
     </w:tblPr>
   </w:style>
   <w:style w:type="table" w:styleId="Table2">
+    <w:basedOn w:val="TableNormal"/>
+    <w:pPr>
+      <w:spacing w:after="0" w:line="240" w:lineRule="auto"/>
+    </w:pPr>
+    <w:tblPr>
+      <w:tblStyleRowBandSize w:val="1"/>
+      <w:tblStyleColBandSize w:val="1"/>
+      <w:tblCellMar>
+        <w:top w:w="0.0" w:type="dxa"/>
+        <w:left w:w="108.0" w:type="dxa"/>
+        <w:bottom w:w="0.0" w:type="dxa"/>
+        <w:right w:w="108.0" w:type="dxa"/>
+      </w:tblCellMar>
+    </w:tblPr>
+  </w:style>
+  <w:style w:type="table" w:styleId="Table3">
     <w:basedOn w:val="TableNormal"/>
     <w:pPr>
       <w:spacing w:after="0" w:line="240" w:lineRule="auto"/>

</xml_diff>